<commit_message>
Trading 101 modified and DC Chapter 1 pdf Added
</commit_message>
<xml_diff>
--- a/FinTech/Trading 101.docx
+++ b/FinTech/Trading 101.docx
@@ -1565,17 +1565,18 @@
           <w:sz w:val="24"/>
           <w:szCs w:val="22"/>
         </w:rPr>
-        <w:t>B</w:t>
-      </w:r>
-      <w:r>
+        <w:t>Based on the use of mathematical models and algorithms to analyze market data and make trading decisions. These algorithms are designed to identify patterns and trends in market data and execute trades based on those patterns. Involves technical analysis and use indicators such as moving averages, momentum and volatility to identify trading opportunities.</w:t>
+      </w:r>
+    </w:p>
+    <w:p>
+      <w:pPr>
         <w:rPr>
           <w:rFonts w:ascii="Calibri" w:hAnsi="Calibri" w:cs="Calibri"/>
           <w:color w:val="334155"/>
           <w:sz w:val="24"/>
           <w:szCs w:val="22"/>
         </w:rPr>
-        <w:t xml:space="preserve">ased on the use of mathematical models and algorithms to analyze market data and make trading decisions. These algorithms are designed to identify patterns and trends in market data and execute trades based on those patterns. </w:t>
-      </w:r>
+      </w:pPr>
       <w:r>
         <w:rPr>
           <w:rFonts w:ascii="Calibri" w:hAnsi="Calibri" w:cs="Calibri"/>
@@ -1583,44 +1584,7 @@
           <w:sz w:val="24"/>
           <w:szCs w:val="22"/>
         </w:rPr>
-        <w:t>Involves</w:t>
-      </w:r>
-      <w:r>
-        <w:rPr>
-          <w:rFonts w:ascii="Calibri" w:hAnsi="Calibri" w:cs="Calibri"/>
-          <w:color w:val="334155"/>
-          <w:sz w:val="24"/>
-          <w:szCs w:val="22"/>
-        </w:rPr>
-        <w:t xml:space="preserve"> technical analysis and use indicators such as moving averages, momentum and volatility to identify trading opportunities.</w:t>
-      </w:r>
-    </w:p>
-    <w:p>
-      <w:pPr>
-        <w:rPr>
-          <w:rFonts w:ascii="Calibri" w:hAnsi="Calibri" w:cs="Calibri"/>
-          <w:color w:val="334155"/>
-          <w:sz w:val="24"/>
-          <w:szCs w:val="22"/>
-        </w:rPr>
-      </w:pPr>
-      <w:r>
-        <w:rPr>
-          <w:rFonts w:ascii="Calibri" w:hAnsi="Calibri" w:cs="Calibri"/>
-          <w:color w:val="334155"/>
-          <w:sz w:val="24"/>
-          <w:szCs w:val="22"/>
-        </w:rPr>
-        <w:t>One of the key advantages of algorithmic trading is its ability to execute trades at a much faster pace than traditional manual trading</w:t>
-      </w:r>
-      <w:r>
-        <w:rPr>
-          <w:rFonts w:ascii="Calibri" w:hAnsi="Calibri" w:cs="Calibri"/>
-          <w:color w:val="334155"/>
-          <w:sz w:val="24"/>
-          <w:szCs w:val="22"/>
-        </w:rPr>
-        <w:t>.</w:t>
+        <w:t>One of the key advantages of algorithmic trading is its ability to execute trades at a much faster pace than traditional manual trading.</w:t>
       </w:r>
     </w:p>
     <w:p>
@@ -1638,25 +1602,28 @@
           <w:sz w:val="24"/>
           <w:szCs w:val="22"/>
         </w:rPr>
-        <w:t xml:space="preserve">It </w:t>
-      </w:r>
-      <w:r>
+        <w:t>It uses computer programs to analyze and extract market data trends and execute trades based on predefined rules. These rules can be based on technical indicators or fundamental factors like economic report or earning data.</w:t>
+      </w:r>
+    </w:p>
+    <w:p>
+      <w:pPr>
         <w:rPr>
           <w:rFonts w:ascii="Calibri" w:hAnsi="Calibri" w:cs="Calibri"/>
           <w:color w:val="334155"/>
           <w:sz w:val="24"/>
           <w:szCs w:val="22"/>
         </w:rPr>
-        <w:t>us</w:t>
-      </w:r>
-      <w:r>
-        <w:rPr>
-          <w:rFonts w:ascii="Calibri" w:hAnsi="Calibri" w:cs="Calibri"/>
+      </w:pPr>
+      <w:r>
+        <w:rPr>
+          <w:rFonts w:ascii="Calibri" w:hAnsi="Calibri" w:cs="Calibri"/>
+          <w:b/>
+          <w:bCs/>
           <w:color w:val="334155"/>
           <w:sz w:val="24"/>
           <w:szCs w:val="22"/>
         </w:rPr>
-        <w:t>es</w:t>
+        <w:t>Objective 1</w:t>
       </w:r>
       <w:r>
         <w:rPr>
@@ -1665,100 +1632,7 @@
           <w:sz w:val="24"/>
           <w:szCs w:val="22"/>
         </w:rPr>
-        <w:t xml:space="preserve"> computer programs to analyze</w:t>
-      </w:r>
-      <w:r>
-        <w:rPr>
-          <w:rFonts w:ascii="Calibri" w:hAnsi="Calibri" w:cs="Calibri"/>
-          <w:color w:val="334155"/>
-          <w:sz w:val="24"/>
-          <w:szCs w:val="22"/>
-        </w:rPr>
-        <w:t xml:space="preserve"> and extract</w:t>
-      </w:r>
-      <w:r>
-        <w:rPr>
-          <w:rFonts w:ascii="Calibri" w:hAnsi="Calibri" w:cs="Calibri"/>
-          <w:color w:val="334155"/>
-          <w:sz w:val="24"/>
-          <w:szCs w:val="22"/>
-        </w:rPr>
-        <w:t xml:space="preserve"> market data</w:t>
-      </w:r>
-      <w:r>
-        <w:rPr>
-          <w:rFonts w:ascii="Calibri" w:hAnsi="Calibri" w:cs="Calibri"/>
-          <w:color w:val="334155"/>
-          <w:sz w:val="24"/>
-          <w:szCs w:val="22"/>
-        </w:rPr>
-        <w:t xml:space="preserve"> trends</w:t>
-      </w:r>
-      <w:r>
-        <w:rPr>
-          <w:rFonts w:ascii="Calibri" w:hAnsi="Calibri" w:cs="Calibri"/>
-          <w:color w:val="334155"/>
-          <w:sz w:val="24"/>
-          <w:szCs w:val="22"/>
-        </w:rPr>
-        <w:t xml:space="preserve"> and execute trades based on predefined rules. These rules can be based on technical indicators</w:t>
-      </w:r>
-      <w:r>
-        <w:rPr>
-          <w:rFonts w:ascii="Calibri" w:hAnsi="Calibri" w:cs="Calibri"/>
-          <w:color w:val="334155"/>
-          <w:sz w:val="24"/>
-          <w:szCs w:val="22"/>
-        </w:rPr>
-        <w:t xml:space="preserve"> or fundamental factors like economic report or earning data.</w:t>
-      </w:r>
-    </w:p>
-    <w:p>
-      <w:pPr>
-        <w:rPr>
-          <w:rFonts w:ascii="Calibri" w:hAnsi="Calibri" w:cs="Calibri"/>
-          <w:color w:val="334155"/>
-          <w:sz w:val="24"/>
-          <w:szCs w:val="22"/>
-        </w:rPr>
-      </w:pPr>
-      <w:r>
-        <w:rPr>
-          <w:rFonts w:ascii="Calibri" w:hAnsi="Calibri" w:cs="Calibri"/>
-          <w:b/>
-          <w:bCs/>
-          <w:color w:val="334155"/>
-          <w:sz w:val="24"/>
-          <w:szCs w:val="22"/>
-        </w:rPr>
-        <w:t>Objective 1</w:t>
-      </w:r>
-      <w:r>
-        <w:rPr>
-          <w:rFonts w:ascii="Calibri" w:hAnsi="Calibri" w:cs="Calibri"/>
-          <w:color w:val="334155"/>
-          <w:sz w:val="24"/>
-          <w:szCs w:val="22"/>
-        </w:rPr>
-        <w:t xml:space="preserve">: </w:t>
-      </w:r>
-      <w:r>
-        <w:rPr>
-          <w:rFonts w:ascii="Calibri" w:hAnsi="Calibri" w:cs="Calibri"/>
-          <w:color w:val="334155"/>
-          <w:sz w:val="24"/>
-          <w:szCs w:val="22"/>
-        </w:rPr>
-        <w:t>improve trading efficiency and reduce transaction costs.</w:t>
-      </w:r>
-      <w:r>
-        <w:rPr>
-          <w:rFonts w:ascii="Calibri" w:hAnsi="Calibri" w:cs="Calibri"/>
-          <w:color w:val="334155"/>
-          <w:sz w:val="24"/>
-          <w:szCs w:val="22"/>
-        </w:rPr>
-        <w:t xml:space="preserve"> (rade in large volumes even for small price movements).</w:t>
+        <w:t>: improve trading efficiency and reduce transaction costs. (rade in large volumes even for small price movements).</w:t>
       </w:r>
     </w:p>
     <w:p>
@@ -1803,6 +1677,662 @@
           <w:szCs w:val="22"/>
         </w:rPr>
         <w:t>Increase Liquidity in financial markets. Trade is executed quickly at a fair price thereby increasing market participation. Helps exchanges to attract traders.</w:t>
+      </w:r>
+    </w:p>
+    <w:p>
+      <w:pPr>
+        <w:rPr>
+          <w:rFonts w:ascii="Calibri" w:hAnsi="Calibri" w:cs="Calibri"/>
+          <w:sz w:val="24"/>
+          <w:szCs w:val="22"/>
+        </w:rPr>
+      </w:pPr>
+    </w:p>
+    <w:p>
+      <w:pPr>
+        <w:rPr>
+          <w:rFonts w:ascii="Calibri" w:hAnsi="Calibri" w:cs="Calibri"/>
+          <w:sz w:val="24"/>
+          <w:szCs w:val="22"/>
+        </w:rPr>
+      </w:pPr>
+    </w:p>
+    <w:p>
+      <w:pPr>
+        <w:rPr>
+          <w:rFonts w:ascii="Calibri" w:hAnsi="Calibri" w:cs="Calibri"/>
+          <w:sz w:val="24"/>
+          <w:szCs w:val="22"/>
+        </w:rPr>
+      </w:pPr>
+    </w:p>
+    <w:p>
+      <w:pPr>
+        <w:rPr>
+          <w:rFonts w:ascii="Calibri" w:hAnsi="Calibri" w:cs="Calibri"/>
+          <w:sz w:val="24"/>
+          <w:szCs w:val="22"/>
+          <w:u w:val="single"/>
+        </w:rPr>
+      </w:pPr>
+      <w:r>
+        <w:rPr>
+          <w:rFonts w:ascii="Calibri" w:hAnsi="Calibri" w:cs="Calibri"/>
+          <w:sz w:val="24"/>
+          <w:szCs w:val="22"/>
+          <w:u w:val="single"/>
+        </w:rPr>
+        <w:lastRenderedPageBreak/>
+        <w:t>Strategy Categories and few startegies in each category:</w:t>
+      </w:r>
+    </w:p>
+    <w:p>
+      <w:pPr>
+        <w:rPr>
+          <w:rFonts w:ascii="Calibri" w:hAnsi="Calibri" w:cs="Calibri"/>
+          <w:sz w:val="24"/>
+          <w:szCs w:val="22"/>
+        </w:rPr>
+      </w:pPr>
+      <w:r>
+        <w:rPr>
+          <w:rFonts w:ascii="Calibri" w:hAnsi="Calibri" w:cs="Calibri"/>
+          <w:b/>
+          <w:bCs/>
+          <w:sz w:val="24"/>
+          <w:szCs w:val="22"/>
+        </w:rPr>
+        <w:t>Trend-following strategies:</w:t>
+      </w:r>
+      <w:r>
+        <w:rPr>
+          <w:rFonts w:ascii="Calibri" w:hAnsi="Calibri" w:cs="Calibri"/>
+          <w:b/>
+          <w:bCs/>
+          <w:sz w:val="24"/>
+          <w:szCs w:val="22"/>
+        </w:rPr>
+        <w:t xml:space="preserve"> </w:t>
+      </w:r>
+      <w:r>
+        <w:rPr>
+          <w:rFonts w:ascii="Calibri" w:hAnsi="Calibri" w:cs="Calibri"/>
+          <w:sz w:val="24"/>
+          <w:szCs w:val="22"/>
+        </w:rPr>
+        <w:t>These strategies are based on the idea that prices tend to follow trends over time, and that by identifying and following these trends, traders can profit from market movements. Trend-following strategies use a variety of indicators and technical analysis tools to identify trends, including moving averages, trendlines, and momentum indicators.</w:t>
+      </w:r>
+    </w:p>
+    <w:p>
+      <w:pPr>
+        <w:pStyle w:val="ListParagraph"/>
+        <w:numPr>
+          <w:ilvl w:val="0"/>
+          <w:numId w:val="10"/>
+        </w:numPr>
+        <w:rPr>
+          <w:rFonts w:ascii="Calibri" w:hAnsi="Calibri" w:cs="Calibri"/>
+          <w:sz w:val="24"/>
+          <w:szCs w:val="22"/>
+        </w:rPr>
+      </w:pPr>
+      <w:r>
+        <w:rPr>
+          <w:rFonts w:ascii="Calibri" w:hAnsi="Calibri" w:cs="Calibri"/>
+          <w:sz w:val="24"/>
+          <w:szCs w:val="22"/>
+        </w:rPr>
+        <w:t>Moving average crossovers: This strategy involves buying when a short-term moving average crosses above a long-term moving average, and selling when the short-term moving average crosses below the long-term moving average.</w:t>
+      </w:r>
+    </w:p>
+    <w:p>
+      <w:pPr>
+        <w:pStyle w:val="ListParagraph"/>
+        <w:numPr>
+          <w:ilvl w:val="0"/>
+          <w:numId w:val="10"/>
+        </w:numPr>
+        <w:rPr>
+          <w:rFonts w:ascii="Calibri" w:hAnsi="Calibri" w:cs="Calibri"/>
+          <w:sz w:val="24"/>
+          <w:szCs w:val="22"/>
+        </w:rPr>
+      </w:pPr>
+      <w:r>
+        <w:rPr>
+          <w:rFonts w:ascii="Calibri" w:hAnsi="Calibri" w:cs="Calibri"/>
+          <w:sz w:val="24"/>
+          <w:szCs w:val="22"/>
+        </w:rPr>
+        <w:t>Breakout trading: This strategy involves buying when an asset's price breaks above a defined resistance level, and selling when the price breaks below a defined support level.</w:t>
+      </w:r>
+    </w:p>
+    <w:p>
+      <w:pPr>
+        <w:pStyle w:val="ListParagraph"/>
+        <w:rPr>
+          <w:rFonts w:ascii="Calibri" w:hAnsi="Calibri" w:cs="Calibri"/>
+          <w:sz w:val="24"/>
+          <w:szCs w:val="22"/>
+        </w:rPr>
+      </w:pPr>
+      <w:r>
+        <w:rPr>
+          <w:rFonts w:ascii="Calibri" w:hAnsi="Calibri" w:cs="Calibri"/>
+          <w:sz w:val="24"/>
+          <w:szCs w:val="22"/>
+        </w:rPr>
+        <w:t>For example, if a stock has been trading in a range between $50 and $60 for several months, a breakout trader might look to buy the stock if it breaks above $60, indicating that the uptrend is likely to continue. Conversely, if the stock breaks below $50, the trader might sell, indicating that the downtrend is likely to continue.</w:t>
+      </w:r>
+    </w:p>
+    <w:p>
+      <w:pPr>
+        <w:pStyle w:val="ListParagraph"/>
+        <w:numPr>
+          <w:ilvl w:val="0"/>
+          <w:numId w:val="10"/>
+        </w:numPr>
+        <w:rPr>
+          <w:rFonts w:ascii="Calibri" w:hAnsi="Calibri" w:cs="Calibri"/>
+          <w:sz w:val="24"/>
+          <w:szCs w:val="22"/>
+        </w:rPr>
+      </w:pPr>
+      <w:r>
+        <w:rPr>
+          <w:rFonts w:ascii="Calibri" w:hAnsi="Calibri" w:cs="Calibri"/>
+          <w:sz w:val="24"/>
+          <w:szCs w:val="22"/>
+        </w:rPr>
+        <w:t>Channel trading: This strategy involves buying when an asset's price reaches the lower end of a price channel and selling when it reaches the upper end of the channel.</w:t>
+      </w:r>
+    </w:p>
+    <w:p>
+      <w:pPr>
+        <w:pStyle w:val="ListParagraph"/>
+        <w:rPr>
+          <w:rFonts w:ascii="Calibri" w:hAnsi="Calibri" w:cs="Calibri"/>
+          <w:sz w:val="24"/>
+          <w:szCs w:val="22"/>
+        </w:rPr>
+      </w:pPr>
+      <w:r>
+        <w:rPr>
+          <w:rFonts w:ascii="Calibri" w:hAnsi="Calibri" w:cs="Calibri"/>
+          <w:sz w:val="24"/>
+          <w:szCs w:val="22"/>
+        </w:rPr>
+        <w:t>For example, if a stock has been trading in a price channel between $50 and $60 for several months, a channel trader might look to buy the stock when it reaches $50 and sell it when it reaches $60. This assumes that the stock will continue to trade within the channel and not break out in either direction. If the stock breaks above $60 or below $50, the trader would exit the trade and look for a new opportunity.</w:t>
+      </w:r>
+    </w:p>
+    <w:p>
+      <w:pPr>
+        <w:rPr>
+          <w:rFonts w:ascii="Calibri" w:hAnsi="Calibri" w:cs="Calibri"/>
+          <w:b/>
+          <w:bCs/>
+          <w:sz w:val="24"/>
+          <w:szCs w:val="22"/>
+        </w:rPr>
+      </w:pPr>
+      <w:r>
+        <w:rPr>
+          <w:rFonts w:ascii="Calibri" w:hAnsi="Calibri" w:cs="Calibri"/>
+          <w:b/>
+          <w:bCs/>
+          <w:sz w:val="24"/>
+          <w:szCs w:val="22"/>
+        </w:rPr>
+        <w:t>Mean-reversion strategies:</w:t>
+      </w:r>
+      <w:r>
+        <w:rPr>
+          <w:rFonts w:ascii="Calibri" w:hAnsi="Calibri" w:cs="Calibri"/>
+          <w:b/>
+          <w:bCs/>
+          <w:sz w:val="24"/>
+          <w:szCs w:val="22"/>
+        </w:rPr>
+        <w:t xml:space="preserve"> </w:t>
+      </w:r>
+      <w:r>
+        <w:rPr>
+          <w:rFonts w:ascii="Calibri" w:hAnsi="Calibri" w:cs="Calibri"/>
+          <w:sz w:val="24"/>
+          <w:szCs w:val="22"/>
+        </w:rPr>
+        <w:t>aim</w:t>
+      </w:r>
+      <w:r>
+        <w:rPr>
+          <w:rFonts w:ascii="Calibri" w:hAnsi="Calibri" w:cs="Calibri"/>
+          <w:sz w:val="24"/>
+          <w:szCs w:val="22"/>
+        </w:rPr>
+        <w:t>s</w:t>
+      </w:r>
+      <w:r>
+        <w:rPr>
+          <w:rFonts w:ascii="Calibri" w:hAnsi="Calibri" w:cs="Calibri"/>
+          <w:sz w:val="24"/>
+          <w:szCs w:val="22"/>
+        </w:rPr>
+        <w:t xml:space="preserve"> to identify and capitalize on the tendency of prices to move back toward their long-term average after periods of deviation. Traders who use mean reversion strategies attempt to enter a trade when an asset's price has moved too far from its long-term average, and then profit as the price returns to its average. These strategies are based on the assumption that prices tend to revert to their mean over time, and that deviations from the mean are typically temporary.</w:t>
+      </w:r>
+    </w:p>
+    <w:p>
+      <w:pPr>
+        <w:pStyle w:val="ListParagraph"/>
+        <w:numPr>
+          <w:ilvl w:val="0"/>
+          <w:numId w:val="9"/>
+        </w:numPr>
+        <w:rPr>
+          <w:rFonts w:ascii="Calibri" w:hAnsi="Calibri" w:cs="Calibri"/>
+          <w:sz w:val="24"/>
+          <w:szCs w:val="22"/>
+        </w:rPr>
+      </w:pPr>
+      <w:r>
+        <w:rPr>
+          <w:rFonts w:ascii="Calibri" w:hAnsi="Calibri" w:cs="Calibri"/>
+          <w:sz w:val="24"/>
+          <w:szCs w:val="22"/>
+        </w:rPr>
+        <w:t>Pairs trading: This strategy involves identifying two securities that are historically correlated and taking long and short positions in them to profit from their relative price movements.</w:t>
+      </w:r>
+    </w:p>
+    <w:p>
+      <w:pPr>
+        <w:pStyle w:val="ListParagraph"/>
+        <w:numPr>
+          <w:ilvl w:val="0"/>
+          <w:numId w:val="9"/>
+        </w:numPr>
+        <w:rPr>
+          <w:rFonts w:ascii="Calibri" w:hAnsi="Calibri" w:cs="Calibri"/>
+          <w:sz w:val="24"/>
+          <w:szCs w:val="22"/>
+        </w:rPr>
+      </w:pPr>
+      <w:r>
+        <w:rPr>
+          <w:rFonts w:ascii="Calibri" w:hAnsi="Calibri" w:cs="Calibri"/>
+          <w:sz w:val="24"/>
+          <w:szCs w:val="22"/>
+        </w:rPr>
+        <w:t>Statistical arbitrage: This strategy involves identifying pairs or groups of securities that exhibit a high degree of correlation and using statistical analysis to identify discrepancies in their pricing.</w:t>
+      </w:r>
+    </w:p>
+    <w:p>
+      <w:pPr>
+        <w:pStyle w:val="ListParagraph"/>
+        <w:numPr>
+          <w:ilvl w:val="0"/>
+          <w:numId w:val="9"/>
+        </w:numPr>
+        <w:rPr>
+          <w:rFonts w:ascii="Calibri" w:hAnsi="Calibri" w:cs="Calibri"/>
+          <w:sz w:val="24"/>
+          <w:szCs w:val="22"/>
+        </w:rPr>
+      </w:pPr>
+      <w:r>
+        <w:rPr>
+          <w:rFonts w:ascii="Calibri" w:hAnsi="Calibri" w:cs="Calibri"/>
+          <w:sz w:val="24"/>
+          <w:szCs w:val="22"/>
+        </w:rPr>
+        <w:t>Range trading: This strategy involves buying when an asset's price is at the lower end of a defined range and selling when it reaches the upper end of the range.</w:t>
+      </w:r>
+    </w:p>
+    <w:p>
+      <w:pPr>
+        <w:rPr>
+          <w:rFonts w:ascii="Calibri" w:hAnsi="Calibri" w:cs="Calibri"/>
+          <w:b/>
+          <w:bCs/>
+          <w:sz w:val="24"/>
+          <w:szCs w:val="22"/>
+        </w:rPr>
+      </w:pPr>
+      <w:r>
+        <w:rPr>
+          <w:rFonts w:ascii="Calibri" w:hAnsi="Calibri" w:cs="Calibri"/>
+          <w:b/>
+          <w:bCs/>
+          <w:sz w:val="24"/>
+          <w:szCs w:val="22"/>
+        </w:rPr>
+        <w:t>Arbitrage strategies:</w:t>
+      </w:r>
+    </w:p>
+    <w:p>
+      <w:pPr>
+        <w:pStyle w:val="ListParagraph"/>
+        <w:numPr>
+          <w:ilvl w:val="0"/>
+          <w:numId w:val="7"/>
+        </w:numPr>
+        <w:rPr>
+          <w:rFonts w:ascii="Calibri" w:hAnsi="Calibri" w:cs="Calibri"/>
+          <w:sz w:val="24"/>
+          <w:szCs w:val="22"/>
+        </w:rPr>
+      </w:pPr>
+      <w:r>
+        <w:rPr>
+          <w:rFonts w:ascii="Calibri" w:hAnsi="Calibri" w:cs="Calibri"/>
+          <w:sz w:val="24"/>
+          <w:szCs w:val="22"/>
+        </w:rPr>
+        <w:t>Index arbitrage: This strategy involves buying or selling a basket of securities that track a particular index to take advantage of pricing discrepancies between the index and its component securities.</w:t>
+      </w:r>
+    </w:p>
+    <w:p>
+      <w:pPr>
+        <w:pStyle w:val="ListParagraph"/>
+        <w:numPr>
+          <w:ilvl w:val="0"/>
+          <w:numId w:val="7"/>
+        </w:numPr>
+        <w:rPr>
+          <w:rFonts w:ascii="Calibri" w:hAnsi="Calibri" w:cs="Calibri"/>
+          <w:sz w:val="24"/>
+          <w:szCs w:val="22"/>
+        </w:rPr>
+      </w:pPr>
+      <w:r>
+        <w:rPr>
+          <w:rFonts w:ascii="Calibri" w:hAnsi="Calibri" w:cs="Calibri"/>
+          <w:sz w:val="24"/>
+          <w:szCs w:val="22"/>
+        </w:rPr>
+        <w:t>Merger arbitrage: This strategy involves buying shares of a company that is being acquired and shorting shares of the acquiring company to profit from the difference in their stock prices.</w:t>
+      </w:r>
+    </w:p>
+    <w:p>
+      <w:pPr>
+        <w:pStyle w:val="ListParagraph"/>
+        <w:numPr>
+          <w:ilvl w:val="0"/>
+          <w:numId w:val="7"/>
+        </w:numPr>
+        <w:rPr>
+          <w:rFonts w:ascii="Calibri" w:hAnsi="Calibri" w:cs="Calibri"/>
+          <w:sz w:val="24"/>
+          <w:szCs w:val="22"/>
+        </w:rPr>
+      </w:pPr>
+      <w:r>
+        <w:rPr>
+          <w:rFonts w:ascii="Calibri" w:hAnsi="Calibri" w:cs="Calibri"/>
+          <w:sz w:val="24"/>
+          <w:szCs w:val="22"/>
+        </w:rPr>
+        <w:t>Dividend arbitrage: This strategy involves buying shares of a company just before its ex-dividend date and then selling them after the dividend is paid to profit from the difference in stock prices.</w:t>
+      </w:r>
+    </w:p>
+    <w:p>
+      <w:pPr>
+        <w:rPr>
+          <w:rFonts w:ascii="Calibri" w:hAnsi="Calibri" w:cs="Calibri"/>
+          <w:b/>
+          <w:bCs/>
+          <w:sz w:val="24"/>
+          <w:szCs w:val="22"/>
+        </w:rPr>
+      </w:pPr>
+      <w:r>
+        <w:rPr>
+          <w:rFonts w:ascii="Calibri" w:hAnsi="Calibri" w:cs="Calibri"/>
+          <w:b/>
+          <w:bCs/>
+          <w:sz w:val="24"/>
+          <w:szCs w:val="22"/>
+        </w:rPr>
+        <w:t>High-frequency trading (HFT) strategies:</w:t>
+      </w:r>
+    </w:p>
+    <w:p>
+      <w:pPr>
+        <w:pStyle w:val="ListParagraph"/>
+        <w:numPr>
+          <w:ilvl w:val="0"/>
+          <w:numId w:val="6"/>
+        </w:numPr>
+        <w:rPr>
+          <w:rFonts w:ascii="Calibri" w:hAnsi="Calibri" w:cs="Calibri"/>
+          <w:sz w:val="24"/>
+          <w:szCs w:val="22"/>
+        </w:rPr>
+      </w:pPr>
+      <w:r>
+        <w:rPr>
+          <w:rFonts w:ascii="Calibri" w:hAnsi="Calibri" w:cs="Calibri"/>
+          <w:sz w:val="24"/>
+          <w:szCs w:val="22"/>
+        </w:rPr>
+        <w:t>Market making: This strategy involves placing orders on both sides of the market and profiting from the bid-ask spread.</w:t>
+      </w:r>
+    </w:p>
+    <w:p>
+      <w:pPr>
+        <w:pStyle w:val="ListParagraph"/>
+        <w:numPr>
+          <w:ilvl w:val="0"/>
+          <w:numId w:val="6"/>
+        </w:numPr>
+        <w:rPr>
+          <w:rFonts w:ascii="Calibri" w:hAnsi="Calibri" w:cs="Calibri"/>
+          <w:sz w:val="24"/>
+          <w:szCs w:val="22"/>
+        </w:rPr>
+      </w:pPr>
+      <w:r>
+        <w:rPr>
+          <w:rFonts w:ascii="Calibri" w:hAnsi="Calibri" w:cs="Calibri"/>
+          <w:sz w:val="24"/>
+          <w:szCs w:val="22"/>
+        </w:rPr>
+        <w:t>Order flow prediction: This strategy involves using machine learning algorithms to predict the direction of market orders and taking positions ahead of them.</w:t>
+      </w:r>
+    </w:p>
+    <w:p>
+      <w:pPr>
+        <w:pStyle w:val="ListParagraph"/>
+        <w:numPr>
+          <w:ilvl w:val="0"/>
+          <w:numId w:val="6"/>
+        </w:numPr>
+        <w:rPr>
+          <w:rFonts w:ascii="Calibri" w:hAnsi="Calibri" w:cs="Calibri"/>
+          <w:sz w:val="24"/>
+          <w:szCs w:val="22"/>
+        </w:rPr>
+      </w:pPr>
+      <w:r>
+        <w:rPr>
+          <w:rFonts w:ascii="Calibri" w:hAnsi="Calibri" w:cs="Calibri"/>
+          <w:sz w:val="24"/>
+          <w:szCs w:val="22"/>
+        </w:rPr>
+        <w:lastRenderedPageBreak/>
+        <w:t>Latency arbitrage: This strategy involves identifying and exploiting price discrepancies between different markets or trading venues that arise due to time delays in the transmission of information.</w:t>
+      </w:r>
+    </w:p>
+    <w:p>
+      <w:pPr>
+        <w:rPr>
+          <w:rFonts w:ascii="Calibri" w:hAnsi="Calibri" w:cs="Calibri"/>
+          <w:b/>
+          <w:bCs/>
+          <w:sz w:val="24"/>
+          <w:szCs w:val="22"/>
+        </w:rPr>
+      </w:pPr>
+      <w:r>
+        <w:rPr>
+          <w:rFonts w:ascii="Calibri" w:hAnsi="Calibri" w:cs="Calibri"/>
+          <w:b/>
+          <w:bCs/>
+          <w:sz w:val="24"/>
+          <w:szCs w:val="22"/>
+        </w:rPr>
+        <w:t>News-based strategies:</w:t>
+      </w:r>
+    </w:p>
+    <w:p>
+      <w:pPr>
+        <w:pStyle w:val="ListParagraph"/>
+        <w:numPr>
+          <w:ilvl w:val="0"/>
+          <w:numId w:val="4"/>
+        </w:numPr>
+        <w:rPr>
+          <w:rFonts w:ascii="Calibri" w:hAnsi="Calibri" w:cs="Calibri"/>
+          <w:sz w:val="24"/>
+          <w:szCs w:val="22"/>
+        </w:rPr>
+      </w:pPr>
+      <w:r>
+        <w:rPr>
+          <w:rFonts w:ascii="Calibri" w:hAnsi="Calibri" w:cs="Calibri"/>
+          <w:sz w:val="24"/>
+          <w:szCs w:val="22"/>
+        </w:rPr>
+        <w:t>Sentiment analysis: This strategy involves using natural language processing algorithms to analyze news articles and social media posts to gauge market sentiment and identify potential trading opportunities.</w:t>
+      </w:r>
+    </w:p>
+    <w:p>
+      <w:pPr>
+        <w:pStyle w:val="ListParagraph"/>
+        <w:numPr>
+          <w:ilvl w:val="0"/>
+          <w:numId w:val="4"/>
+        </w:numPr>
+        <w:rPr>
+          <w:rFonts w:ascii="Calibri" w:hAnsi="Calibri" w:cs="Calibri"/>
+          <w:sz w:val="24"/>
+          <w:szCs w:val="22"/>
+        </w:rPr>
+      </w:pPr>
+      <w:r>
+        <w:rPr>
+          <w:rFonts w:ascii="Calibri" w:hAnsi="Calibri" w:cs="Calibri"/>
+          <w:sz w:val="24"/>
+          <w:szCs w:val="22"/>
+        </w:rPr>
+        <w:t>Event-driven trading: This strategy involves taking positions in anticipation of upcoming events, such as earnings releases, economic reports, or political events, that may have a significant impact on market prices.</w:t>
+      </w:r>
+    </w:p>
+    <w:p>
+      <w:pPr>
+        <w:pStyle w:val="ListParagraph"/>
+        <w:numPr>
+          <w:ilvl w:val="0"/>
+          <w:numId w:val="4"/>
+        </w:numPr>
+        <w:rPr>
+          <w:rFonts w:ascii="Calibri" w:hAnsi="Calibri" w:cs="Calibri"/>
+          <w:sz w:val="24"/>
+          <w:szCs w:val="22"/>
+        </w:rPr>
+      </w:pPr>
+      <w:r>
+        <w:rPr>
+          <w:rFonts w:ascii="Calibri" w:hAnsi="Calibri" w:cs="Calibri"/>
+          <w:sz w:val="24"/>
+          <w:szCs w:val="22"/>
+        </w:rPr>
+        <w:t>News-based filtering: This strategy involves using algorithms to filter news headlines and other sources of information to identify trading opportunities based on pre-defined criteria.</w:t>
+      </w:r>
+    </w:p>
+    <w:p>
+      <w:pPr>
+        <w:rPr>
+          <w:rFonts w:ascii="Calibri" w:hAnsi="Calibri" w:cs="Calibri"/>
+          <w:b/>
+          <w:bCs/>
+          <w:sz w:val="24"/>
+          <w:szCs w:val="22"/>
+        </w:rPr>
+      </w:pPr>
+      <w:r>
+        <w:rPr>
+          <w:rFonts w:ascii="Calibri" w:hAnsi="Calibri" w:cs="Calibri"/>
+          <w:b/>
+          <w:bCs/>
+          <w:sz w:val="24"/>
+          <w:szCs w:val="22"/>
+        </w:rPr>
+        <w:t>Statistical arbitrage strategies:</w:t>
+      </w:r>
+    </w:p>
+    <w:p>
+      <w:pPr>
+        <w:pStyle w:val="ListParagraph"/>
+        <w:numPr>
+          <w:ilvl w:val="0"/>
+          <w:numId w:val="5"/>
+        </w:numPr>
+        <w:rPr>
+          <w:rFonts w:ascii="Calibri" w:hAnsi="Calibri" w:cs="Calibri"/>
+          <w:sz w:val="24"/>
+          <w:szCs w:val="22"/>
+        </w:rPr>
+      </w:pPr>
+      <w:r>
+        <w:rPr>
+          <w:rFonts w:ascii="Calibri" w:hAnsi="Calibri" w:cs="Calibri"/>
+          <w:sz w:val="24"/>
+          <w:szCs w:val="22"/>
+        </w:rPr>
+        <w:t>ETF arbitrage: This strategy involves identifying discrepancies between the prices of exchange-traded funds (ETFs) and their underlying securities and profiting from the difference.</w:t>
+      </w:r>
+    </w:p>
+    <w:p>
+      <w:pPr>
+        <w:pStyle w:val="ListParagraph"/>
+        <w:numPr>
+          <w:ilvl w:val="0"/>
+          <w:numId w:val="5"/>
+        </w:numPr>
+        <w:rPr>
+          <w:rFonts w:ascii="Calibri" w:hAnsi="Calibri" w:cs="Calibri"/>
+          <w:sz w:val="24"/>
+          <w:szCs w:val="22"/>
+        </w:rPr>
+      </w:pPr>
+      <w:r>
+        <w:rPr>
+          <w:rFonts w:ascii="Calibri" w:hAnsi="Calibri" w:cs="Calibri"/>
+          <w:sz w:val="24"/>
+          <w:szCs w:val="22"/>
+        </w:rPr>
+        <w:t>Sector arbitrage: This strategy involves trading the price differences between similar securities in different sectors or industries.</w:t>
+      </w:r>
+    </w:p>
+    <w:p>
+      <w:pPr>
+        <w:pStyle w:val="ListParagraph"/>
+        <w:numPr>
+          <w:ilvl w:val="0"/>
+          <w:numId w:val="5"/>
+        </w:numPr>
+        <w:rPr>
+          <w:rFonts w:ascii="Calibri" w:hAnsi="Calibri" w:cs="Calibri"/>
+          <w:sz w:val="24"/>
+          <w:szCs w:val="22"/>
+        </w:rPr>
+      </w:pPr>
+      <w:r>
+        <w:rPr>
+          <w:rFonts w:ascii="Calibri" w:hAnsi="Calibri" w:cs="Calibri"/>
+          <w:sz w:val="24"/>
+          <w:szCs w:val="22"/>
+        </w:rPr>
+        <w:t>Cross-market arbitrage: This strategy involves identifying price discrepancies between related securities traded in different markets and taking positions to profit from the difference.</w:t>
       </w:r>
     </w:p>
     <w:p>
@@ -1827,6 +2357,232 @@
 <file path=word/numbering.xml><?xml version="1.0" encoding="utf-8"?>
 <w:numbering xmlns:wpc="http://schemas.microsoft.com/office/word/2010/wordprocessingCanvas" xmlns:cx="http://schemas.microsoft.com/office/drawing/2014/chartex" xmlns:cx1="http://schemas.microsoft.com/office/drawing/2015/9/8/chartex" xmlns:cx2="http://schemas.microsoft.com/office/drawing/2015/10/21/chartex" xmlns:cx3="http://schemas.microsoft.com/office/drawing/2016/5/9/chartex" xmlns:cx4="http://schemas.microsoft.com/office/drawing/2016/5/10/chartex" xmlns:cx5="http://schemas.microsoft.com/office/drawing/2016/5/11/chartex" xmlns:cx6="http://schemas.microsoft.com/office/drawing/2016/5/12/chartex" xmlns:cx7="http://schemas.microsoft.com/office/drawing/2016/5/13/chartex" xmlns:cx8="http://schemas.microsoft.com/office/drawing/2016/5/14/chartex" xmlns:mc="http://schemas.openxmlformats.org/markup-compatibility/2006" xmlns:aink="http://schemas.microsoft.com/office/drawing/2016/ink" xmlns:am3d="http://schemas.microsoft.com/office/drawing/2017/model3d" xmlns:o="urn:schemas-microsoft-com:office:office" xmlns:oel="http://schemas.microsoft.com/office/2019/extlst" xmlns:r="http://schemas.openxmlformats.org/officeDocument/2006/relationships" xmlns:m="http://schemas.openxmlformats.org/officeDocument/2006/math" xmlns:v="urn:schemas-microsoft-com:vml" xmlns:wp14="http://schemas.microsoft.com/office/word/2010/wordprocessingDrawing" xmlns:wp="http://schemas.openxmlformats.org/drawingml/2006/wordprocessingDrawing" xmlns:w10="urn:schemas-microsoft-com:office:word" xmlns:w="http://schemas.openxmlformats.org/wordprocessingml/2006/main" xmlns:w14="http://schemas.microsoft.com/office/word/2010/wordml" xmlns:w15="http://schemas.microsoft.com/office/word/2012/wordml" xmlns:w16cex="http://schemas.microsoft.com/office/word/2018/wordml/cex" xmlns:w16cid="http://schemas.microsoft.com/office/word/2016/wordml/cid" xmlns:w16="http://schemas.microsoft.com/office/word/2018/wordml" xmlns:w16du="http://schemas.microsoft.com/office/word/2023/wordml/word16du" xmlns:w16sdtdh="http://schemas.microsoft.com/office/word/2020/wordml/sdtdatahash" xmlns:w16se="http://schemas.microsoft.com/office/word/2015/wordml/symex" xmlns:wpg="http://schemas.microsoft.com/office/word/2010/wordprocessingGroup" xmlns:wpi="http://schemas.microsoft.com/office/word/2010/wordprocessingInk" xmlns:wne="http://schemas.microsoft.com/office/word/2006/wordml" xmlns:wps="http://schemas.microsoft.com/office/word/2010/wordprocessingShape" mc:Ignorable="w14 w15 w16se w16cid w16 w16cex w16sdtdh wp14">
   <w:abstractNum w:abstractNumId="0" w15:restartNumberingAfterBreak="0">
+    <w:nsid w:val="0E8D5E46"/>
+    <w:multiLevelType w:val="hybridMultilevel"/>
+    <w:tmpl w:val="C0CE1E20"/>
+    <w:lvl w:ilvl="0" w:tplc="40090001">
+      <w:start w:val="1"/>
+      <w:numFmt w:val="bullet"/>
+      <w:lvlText w:val=""/>
+      <w:lvlJc w:val="left"/>
+      <w:pPr>
+        <w:ind w:left="720" w:hanging="360"/>
+      </w:pPr>
+      <w:rPr>
+        <w:rFonts w:ascii="Symbol" w:hAnsi="Symbol" w:hint="default"/>
+      </w:rPr>
+    </w:lvl>
+    <w:lvl w:ilvl="1" w:tplc="40090003" w:tentative="1">
+      <w:start w:val="1"/>
+      <w:numFmt w:val="bullet"/>
+      <w:lvlText w:val="o"/>
+      <w:lvlJc w:val="left"/>
+      <w:pPr>
+        <w:ind w:left="1440" w:hanging="360"/>
+      </w:pPr>
+      <w:rPr>
+        <w:rFonts w:ascii="Courier New" w:hAnsi="Courier New" w:cs="Courier New" w:hint="default"/>
+      </w:rPr>
+    </w:lvl>
+    <w:lvl w:ilvl="2" w:tplc="40090005" w:tentative="1">
+      <w:start w:val="1"/>
+      <w:numFmt w:val="bullet"/>
+      <w:lvlText w:val=""/>
+      <w:lvlJc w:val="left"/>
+      <w:pPr>
+        <w:ind w:left="2160" w:hanging="360"/>
+      </w:pPr>
+      <w:rPr>
+        <w:rFonts w:ascii="Wingdings" w:hAnsi="Wingdings" w:hint="default"/>
+      </w:rPr>
+    </w:lvl>
+    <w:lvl w:ilvl="3" w:tplc="40090001" w:tentative="1">
+      <w:start w:val="1"/>
+      <w:numFmt w:val="bullet"/>
+      <w:lvlText w:val=""/>
+      <w:lvlJc w:val="left"/>
+      <w:pPr>
+        <w:ind w:left="2880" w:hanging="360"/>
+      </w:pPr>
+      <w:rPr>
+        <w:rFonts w:ascii="Symbol" w:hAnsi="Symbol" w:hint="default"/>
+      </w:rPr>
+    </w:lvl>
+    <w:lvl w:ilvl="4" w:tplc="40090003" w:tentative="1">
+      <w:start w:val="1"/>
+      <w:numFmt w:val="bullet"/>
+      <w:lvlText w:val="o"/>
+      <w:lvlJc w:val="left"/>
+      <w:pPr>
+        <w:ind w:left="3600" w:hanging="360"/>
+      </w:pPr>
+      <w:rPr>
+        <w:rFonts w:ascii="Courier New" w:hAnsi="Courier New" w:cs="Courier New" w:hint="default"/>
+      </w:rPr>
+    </w:lvl>
+    <w:lvl w:ilvl="5" w:tplc="40090005" w:tentative="1">
+      <w:start w:val="1"/>
+      <w:numFmt w:val="bullet"/>
+      <w:lvlText w:val=""/>
+      <w:lvlJc w:val="left"/>
+      <w:pPr>
+        <w:ind w:left="4320" w:hanging="360"/>
+      </w:pPr>
+      <w:rPr>
+        <w:rFonts w:ascii="Wingdings" w:hAnsi="Wingdings" w:hint="default"/>
+      </w:rPr>
+    </w:lvl>
+    <w:lvl w:ilvl="6" w:tplc="40090001" w:tentative="1">
+      <w:start w:val="1"/>
+      <w:numFmt w:val="bullet"/>
+      <w:lvlText w:val=""/>
+      <w:lvlJc w:val="left"/>
+      <w:pPr>
+        <w:ind w:left="5040" w:hanging="360"/>
+      </w:pPr>
+      <w:rPr>
+        <w:rFonts w:ascii="Symbol" w:hAnsi="Symbol" w:hint="default"/>
+      </w:rPr>
+    </w:lvl>
+    <w:lvl w:ilvl="7" w:tplc="40090003" w:tentative="1">
+      <w:start w:val="1"/>
+      <w:numFmt w:val="bullet"/>
+      <w:lvlText w:val="o"/>
+      <w:lvlJc w:val="left"/>
+      <w:pPr>
+        <w:ind w:left="5760" w:hanging="360"/>
+      </w:pPr>
+      <w:rPr>
+        <w:rFonts w:ascii="Courier New" w:hAnsi="Courier New" w:cs="Courier New" w:hint="default"/>
+      </w:rPr>
+    </w:lvl>
+    <w:lvl w:ilvl="8" w:tplc="40090005" w:tentative="1">
+      <w:start w:val="1"/>
+      <w:numFmt w:val="bullet"/>
+      <w:lvlText w:val=""/>
+      <w:lvlJc w:val="left"/>
+      <w:pPr>
+        <w:ind w:left="6480" w:hanging="360"/>
+      </w:pPr>
+      <w:rPr>
+        <w:rFonts w:ascii="Wingdings" w:hAnsi="Wingdings" w:hint="default"/>
+      </w:rPr>
+    </w:lvl>
+  </w:abstractNum>
+  <w:abstractNum w:abstractNumId="1" w15:restartNumberingAfterBreak="0">
+    <w:nsid w:val="130130EA"/>
+    <w:multiLevelType w:val="hybridMultilevel"/>
+    <w:tmpl w:val="67F83642"/>
+    <w:lvl w:ilvl="0" w:tplc="40090001">
+      <w:start w:val="1"/>
+      <w:numFmt w:val="bullet"/>
+      <w:lvlText w:val=""/>
+      <w:lvlJc w:val="left"/>
+      <w:pPr>
+        <w:ind w:left="720" w:hanging="360"/>
+      </w:pPr>
+      <w:rPr>
+        <w:rFonts w:ascii="Symbol" w:hAnsi="Symbol" w:hint="default"/>
+      </w:rPr>
+    </w:lvl>
+    <w:lvl w:ilvl="1" w:tplc="40090003" w:tentative="1">
+      <w:start w:val="1"/>
+      <w:numFmt w:val="bullet"/>
+      <w:lvlText w:val="o"/>
+      <w:lvlJc w:val="left"/>
+      <w:pPr>
+        <w:ind w:left="1440" w:hanging="360"/>
+      </w:pPr>
+      <w:rPr>
+        <w:rFonts w:ascii="Courier New" w:hAnsi="Courier New" w:cs="Courier New" w:hint="default"/>
+      </w:rPr>
+    </w:lvl>
+    <w:lvl w:ilvl="2" w:tplc="40090005" w:tentative="1">
+      <w:start w:val="1"/>
+      <w:numFmt w:val="bullet"/>
+      <w:lvlText w:val=""/>
+      <w:lvlJc w:val="left"/>
+      <w:pPr>
+        <w:ind w:left="2160" w:hanging="360"/>
+      </w:pPr>
+      <w:rPr>
+        <w:rFonts w:ascii="Wingdings" w:hAnsi="Wingdings" w:hint="default"/>
+      </w:rPr>
+    </w:lvl>
+    <w:lvl w:ilvl="3" w:tplc="40090001" w:tentative="1">
+      <w:start w:val="1"/>
+      <w:numFmt w:val="bullet"/>
+      <w:lvlText w:val=""/>
+      <w:lvlJc w:val="left"/>
+      <w:pPr>
+        <w:ind w:left="2880" w:hanging="360"/>
+      </w:pPr>
+      <w:rPr>
+        <w:rFonts w:ascii="Symbol" w:hAnsi="Symbol" w:hint="default"/>
+      </w:rPr>
+    </w:lvl>
+    <w:lvl w:ilvl="4" w:tplc="40090003" w:tentative="1">
+      <w:start w:val="1"/>
+      <w:numFmt w:val="bullet"/>
+      <w:lvlText w:val="o"/>
+      <w:lvlJc w:val="left"/>
+      <w:pPr>
+        <w:ind w:left="3600" w:hanging="360"/>
+      </w:pPr>
+      <w:rPr>
+        <w:rFonts w:ascii="Courier New" w:hAnsi="Courier New" w:cs="Courier New" w:hint="default"/>
+      </w:rPr>
+    </w:lvl>
+    <w:lvl w:ilvl="5" w:tplc="40090005" w:tentative="1">
+      <w:start w:val="1"/>
+      <w:numFmt w:val="bullet"/>
+      <w:lvlText w:val=""/>
+      <w:lvlJc w:val="left"/>
+      <w:pPr>
+        <w:ind w:left="4320" w:hanging="360"/>
+      </w:pPr>
+      <w:rPr>
+        <w:rFonts w:ascii="Wingdings" w:hAnsi="Wingdings" w:hint="default"/>
+      </w:rPr>
+    </w:lvl>
+    <w:lvl w:ilvl="6" w:tplc="40090001" w:tentative="1">
+      <w:start w:val="1"/>
+      <w:numFmt w:val="bullet"/>
+      <w:lvlText w:val=""/>
+      <w:lvlJc w:val="left"/>
+      <w:pPr>
+        <w:ind w:left="5040" w:hanging="360"/>
+      </w:pPr>
+      <w:rPr>
+        <w:rFonts w:ascii="Symbol" w:hAnsi="Symbol" w:hint="default"/>
+      </w:rPr>
+    </w:lvl>
+    <w:lvl w:ilvl="7" w:tplc="40090003" w:tentative="1">
+      <w:start w:val="1"/>
+      <w:numFmt w:val="bullet"/>
+      <w:lvlText w:val="o"/>
+      <w:lvlJc w:val="left"/>
+      <w:pPr>
+        <w:ind w:left="5760" w:hanging="360"/>
+      </w:pPr>
+      <w:rPr>
+        <w:rFonts w:ascii="Courier New" w:hAnsi="Courier New" w:cs="Courier New" w:hint="default"/>
+      </w:rPr>
+    </w:lvl>
+    <w:lvl w:ilvl="8" w:tplc="40090005" w:tentative="1">
+      <w:start w:val="1"/>
+      <w:numFmt w:val="bullet"/>
+      <w:lvlText w:val=""/>
+      <w:lvlJc w:val="left"/>
+      <w:pPr>
+        <w:ind w:left="6480" w:hanging="360"/>
+      </w:pPr>
+      <w:rPr>
+        <w:rFonts w:ascii="Wingdings" w:hAnsi="Wingdings" w:hint="default"/>
+      </w:rPr>
+    </w:lvl>
+  </w:abstractNum>
+  <w:abstractNum w:abstractNumId="2" w15:restartNumberingAfterBreak="0">
     <w:nsid w:val="15F33B45"/>
     <w:multiLevelType w:val="hybridMultilevel"/>
     <w:tmpl w:val="2FA053CE"/>
@@ -1912,7 +2668,7 @@
       </w:pPr>
     </w:lvl>
   </w:abstractNum>
-  <w:abstractNum w:abstractNumId="1" w15:restartNumberingAfterBreak="0">
+  <w:abstractNum w:abstractNumId="3" w15:restartNumberingAfterBreak="0">
     <w:nsid w:val="16957911"/>
     <w:multiLevelType w:val="hybridMultilevel"/>
     <w:tmpl w:val="961E6596"/>
@@ -2024,7 +2780,346 @@
       </w:rPr>
     </w:lvl>
   </w:abstractNum>
-  <w:abstractNum w:abstractNumId="2" w15:restartNumberingAfterBreak="0">
+  <w:abstractNum w:abstractNumId="4" w15:restartNumberingAfterBreak="0">
+    <w:nsid w:val="2DC632D3"/>
+    <w:multiLevelType w:val="hybridMultilevel"/>
+    <w:tmpl w:val="2378F938"/>
+    <w:lvl w:ilvl="0" w:tplc="40090001">
+      <w:start w:val="1"/>
+      <w:numFmt w:val="bullet"/>
+      <w:lvlText w:val=""/>
+      <w:lvlJc w:val="left"/>
+      <w:pPr>
+        <w:ind w:left="720" w:hanging="360"/>
+      </w:pPr>
+      <w:rPr>
+        <w:rFonts w:ascii="Symbol" w:hAnsi="Symbol" w:hint="default"/>
+      </w:rPr>
+    </w:lvl>
+    <w:lvl w:ilvl="1" w:tplc="40090003" w:tentative="1">
+      <w:start w:val="1"/>
+      <w:numFmt w:val="bullet"/>
+      <w:lvlText w:val="o"/>
+      <w:lvlJc w:val="left"/>
+      <w:pPr>
+        <w:ind w:left="1440" w:hanging="360"/>
+      </w:pPr>
+      <w:rPr>
+        <w:rFonts w:ascii="Courier New" w:hAnsi="Courier New" w:cs="Courier New" w:hint="default"/>
+      </w:rPr>
+    </w:lvl>
+    <w:lvl w:ilvl="2" w:tplc="40090005" w:tentative="1">
+      <w:start w:val="1"/>
+      <w:numFmt w:val="bullet"/>
+      <w:lvlText w:val=""/>
+      <w:lvlJc w:val="left"/>
+      <w:pPr>
+        <w:ind w:left="2160" w:hanging="360"/>
+      </w:pPr>
+      <w:rPr>
+        <w:rFonts w:ascii="Wingdings" w:hAnsi="Wingdings" w:hint="default"/>
+      </w:rPr>
+    </w:lvl>
+    <w:lvl w:ilvl="3" w:tplc="40090001" w:tentative="1">
+      <w:start w:val="1"/>
+      <w:numFmt w:val="bullet"/>
+      <w:lvlText w:val=""/>
+      <w:lvlJc w:val="left"/>
+      <w:pPr>
+        <w:ind w:left="2880" w:hanging="360"/>
+      </w:pPr>
+      <w:rPr>
+        <w:rFonts w:ascii="Symbol" w:hAnsi="Symbol" w:hint="default"/>
+      </w:rPr>
+    </w:lvl>
+    <w:lvl w:ilvl="4" w:tplc="40090003" w:tentative="1">
+      <w:start w:val="1"/>
+      <w:numFmt w:val="bullet"/>
+      <w:lvlText w:val="o"/>
+      <w:lvlJc w:val="left"/>
+      <w:pPr>
+        <w:ind w:left="3600" w:hanging="360"/>
+      </w:pPr>
+      <w:rPr>
+        <w:rFonts w:ascii="Courier New" w:hAnsi="Courier New" w:cs="Courier New" w:hint="default"/>
+      </w:rPr>
+    </w:lvl>
+    <w:lvl w:ilvl="5" w:tplc="40090005" w:tentative="1">
+      <w:start w:val="1"/>
+      <w:numFmt w:val="bullet"/>
+      <w:lvlText w:val=""/>
+      <w:lvlJc w:val="left"/>
+      <w:pPr>
+        <w:ind w:left="4320" w:hanging="360"/>
+      </w:pPr>
+      <w:rPr>
+        <w:rFonts w:ascii="Wingdings" w:hAnsi="Wingdings" w:hint="default"/>
+      </w:rPr>
+    </w:lvl>
+    <w:lvl w:ilvl="6" w:tplc="40090001" w:tentative="1">
+      <w:start w:val="1"/>
+      <w:numFmt w:val="bullet"/>
+      <w:lvlText w:val=""/>
+      <w:lvlJc w:val="left"/>
+      <w:pPr>
+        <w:ind w:left="5040" w:hanging="360"/>
+      </w:pPr>
+      <w:rPr>
+        <w:rFonts w:ascii="Symbol" w:hAnsi="Symbol" w:hint="default"/>
+      </w:rPr>
+    </w:lvl>
+    <w:lvl w:ilvl="7" w:tplc="40090003" w:tentative="1">
+      <w:start w:val="1"/>
+      <w:numFmt w:val="bullet"/>
+      <w:lvlText w:val="o"/>
+      <w:lvlJc w:val="left"/>
+      <w:pPr>
+        <w:ind w:left="5760" w:hanging="360"/>
+      </w:pPr>
+      <w:rPr>
+        <w:rFonts w:ascii="Courier New" w:hAnsi="Courier New" w:cs="Courier New" w:hint="default"/>
+      </w:rPr>
+    </w:lvl>
+    <w:lvl w:ilvl="8" w:tplc="40090005" w:tentative="1">
+      <w:start w:val="1"/>
+      <w:numFmt w:val="bullet"/>
+      <w:lvlText w:val=""/>
+      <w:lvlJc w:val="left"/>
+      <w:pPr>
+        <w:ind w:left="6480" w:hanging="360"/>
+      </w:pPr>
+      <w:rPr>
+        <w:rFonts w:ascii="Wingdings" w:hAnsi="Wingdings" w:hint="default"/>
+      </w:rPr>
+    </w:lvl>
+  </w:abstractNum>
+  <w:abstractNum w:abstractNumId="5" w15:restartNumberingAfterBreak="0">
+    <w:nsid w:val="38D4524B"/>
+    <w:multiLevelType w:val="hybridMultilevel"/>
+    <w:tmpl w:val="B2AAD114"/>
+    <w:lvl w:ilvl="0" w:tplc="40090001">
+      <w:start w:val="1"/>
+      <w:numFmt w:val="bullet"/>
+      <w:lvlText w:val=""/>
+      <w:lvlJc w:val="left"/>
+      <w:pPr>
+        <w:ind w:left="720" w:hanging="360"/>
+      </w:pPr>
+      <w:rPr>
+        <w:rFonts w:ascii="Symbol" w:hAnsi="Symbol" w:hint="default"/>
+      </w:rPr>
+    </w:lvl>
+    <w:lvl w:ilvl="1" w:tplc="40090003" w:tentative="1">
+      <w:start w:val="1"/>
+      <w:numFmt w:val="bullet"/>
+      <w:lvlText w:val="o"/>
+      <w:lvlJc w:val="left"/>
+      <w:pPr>
+        <w:ind w:left="1440" w:hanging="360"/>
+      </w:pPr>
+      <w:rPr>
+        <w:rFonts w:ascii="Courier New" w:hAnsi="Courier New" w:cs="Courier New" w:hint="default"/>
+      </w:rPr>
+    </w:lvl>
+    <w:lvl w:ilvl="2" w:tplc="40090005" w:tentative="1">
+      <w:start w:val="1"/>
+      <w:numFmt w:val="bullet"/>
+      <w:lvlText w:val=""/>
+      <w:lvlJc w:val="left"/>
+      <w:pPr>
+        <w:ind w:left="2160" w:hanging="360"/>
+      </w:pPr>
+      <w:rPr>
+        <w:rFonts w:ascii="Wingdings" w:hAnsi="Wingdings" w:hint="default"/>
+      </w:rPr>
+    </w:lvl>
+    <w:lvl w:ilvl="3" w:tplc="40090001" w:tentative="1">
+      <w:start w:val="1"/>
+      <w:numFmt w:val="bullet"/>
+      <w:lvlText w:val=""/>
+      <w:lvlJc w:val="left"/>
+      <w:pPr>
+        <w:ind w:left="2880" w:hanging="360"/>
+      </w:pPr>
+      <w:rPr>
+        <w:rFonts w:ascii="Symbol" w:hAnsi="Symbol" w:hint="default"/>
+      </w:rPr>
+    </w:lvl>
+    <w:lvl w:ilvl="4" w:tplc="40090003" w:tentative="1">
+      <w:start w:val="1"/>
+      <w:numFmt w:val="bullet"/>
+      <w:lvlText w:val="o"/>
+      <w:lvlJc w:val="left"/>
+      <w:pPr>
+        <w:ind w:left="3600" w:hanging="360"/>
+      </w:pPr>
+      <w:rPr>
+        <w:rFonts w:ascii="Courier New" w:hAnsi="Courier New" w:cs="Courier New" w:hint="default"/>
+      </w:rPr>
+    </w:lvl>
+    <w:lvl w:ilvl="5" w:tplc="40090005" w:tentative="1">
+      <w:start w:val="1"/>
+      <w:numFmt w:val="bullet"/>
+      <w:lvlText w:val=""/>
+      <w:lvlJc w:val="left"/>
+      <w:pPr>
+        <w:ind w:left="4320" w:hanging="360"/>
+      </w:pPr>
+      <w:rPr>
+        <w:rFonts w:ascii="Wingdings" w:hAnsi="Wingdings" w:hint="default"/>
+      </w:rPr>
+    </w:lvl>
+    <w:lvl w:ilvl="6" w:tplc="40090001" w:tentative="1">
+      <w:start w:val="1"/>
+      <w:numFmt w:val="bullet"/>
+      <w:lvlText w:val=""/>
+      <w:lvlJc w:val="left"/>
+      <w:pPr>
+        <w:ind w:left="5040" w:hanging="360"/>
+      </w:pPr>
+      <w:rPr>
+        <w:rFonts w:ascii="Symbol" w:hAnsi="Symbol" w:hint="default"/>
+      </w:rPr>
+    </w:lvl>
+    <w:lvl w:ilvl="7" w:tplc="40090003" w:tentative="1">
+      <w:start w:val="1"/>
+      <w:numFmt w:val="bullet"/>
+      <w:lvlText w:val="o"/>
+      <w:lvlJc w:val="left"/>
+      <w:pPr>
+        <w:ind w:left="5760" w:hanging="360"/>
+      </w:pPr>
+      <w:rPr>
+        <w:rFonts w:ascii="Courier New" w:hAnsi="Courier New" w:cs="Courier New" w:hint="default"/>
+      </w:rPr>
+    </w:lvl>
+    <w:lvl w:ilvl="8" w:tplc="40090005" w:tentative="1">
+      <w:start w:val="1"/>
+      <w:numFmt w:val="bullet"/>
+      <w:lvlText w:val=""/>
+      <w:lvlJc w:val="left"/>
+      <w:pPr>
+        <w:ind w:left="6480" w:hanging="360"/>
+      </w:pPr>
+      <w:rPr>
+        <w:rFonts w:ascii="Wingdings" w:hAnsi="Wingdings" w:hint="default"/>
+      </w:rPr>
+    </w:lvl>
+  </w:abstractNum>
+  <w:abstractNum w:abstractNumId="6" w15:restartNumberingAfterBreak="0">
+    <w:nsid w:val="39A82DCD"/>
+    <w:multiLevelType w:val="hybridMultilevel"/>
+    <w:tmpl w:val="937A238C"/>
+    <w:lvl w:ilvl="0" w:tplc="40090001">
+      <w:start w:val="1"/>
+      <w:numFmt w:val="bullet"/>
+      <w:lvlText w:val=""/>
+      <w:lvlJc w:val="left"/>
+      <w:pPr>
+        <w:ind w:left="720" w:hanging="360"/>
+      </w:pPr>
+      <w:rPr>
+        <w:rFonts w:ascii="Symbol" w:hAnsi="Symbol" w:hint="default"/>
+      </w:rPr>
+    </w:lvl>
+    <w:lvl w:ilvl="1" w:tplc="40090003" w:tentative="1">
+      <w:start w:val="1"/>
+      <w:numFmt w:val="bullet"/>
+      <w:lvlText w:val="o"/>
+      <w:lvlJc w:val="left"/>
+      <w:pPr>
+        <w:ind w:left="1440" w:hanging="360"/>
+      </w:pPr>
+      <w:rPr>
+        <w:rFonts w:ascii="Courier New" w:hAnsi="Courier New" w:cs="Courier New" w:hint="default"/>
+      </w:rPr>
+    </w:lvl>
+    <w:lvl w:ilvl="2" w:tplc="40090005" w:tentative="1">
+      <w:start w:val="1"/>
+      <w:numFmt w:val="bullet"/>
+      <w:lvlText w:val=""/>
+      <w:lvlJc w:val="left"/>
+      <w:pPr>
+        <w:ind w:left="2160" w:hanging="360"/>
+      </w:pPr>
+      <w:rPr>
+        <w:rFonts w:ascii="Wingdings" w:hAnsi="Wingdings" w:hint="default"/>
+      </w:rPr>
+    </w:lvl>
+    <w:lvl w:ilvl="3" w:tplc="40090001" w:tentative="1">
+      <w:start w:val="1"/>
+      <w:numFmt w:val="bullet"/>
+      <w:lvlText w:val=""/>
+      <w:lvlJc w:val="left"/>
+      <w:pPr>
+        <w:ind w:left="2880" w:hanging="360"/>
+      </w:pPr>
+      <w:rPr>
+        <w:rFonts w:ascii="Symbol" w:hAnsi="Symbol" w:hint="default"/>
+      </w:rPr>
+    </w:lvl>
+    <w:lvl w:ilvl="4" w:tplc="40090003" w:tentative="1">
+      <w:start w:val="1"/>
+      <w:numFmt w:val="bullet"/>
+      <w:lvlText w:val="o"/>
+      <w:lvlJc w:val="left"/>
+      <w:pPr>
+        <w:ind w:left="3600" w:hanging="360"/>
+      </w:pPr>
+      <w:rPr>
+        <w:rFonts w:ascii="Courier New" w:hAnsi="Courier New" w:cs="Courier New" w:hint="default"/>
+      </w:rPr>
+    </w:lvl>
+    <w:lvl w:ilvl="5" w:tplc="40090005" w:tentative="1">
+      <w:start w:val="1"/>
+      <w:numFmt w:val="bullet"/>
+      <w:lvlText w:val=""/>
+      <w:lvlJc w:val="left"/>
+      <w:pPr>
+        <w:ind w:left="4320" w:hanging="360"/>
+      </w:pPr>
+      <w:rPr>
+        <w:rFonts w:ascii="Wingdings" w:hAnsi="Wingdings" w:hint="default"/>
+      </w:rPr>
+    </w:lvl>
+    <w:lvl w:ilvl="6" w:tplc="40090001" w:tentative="1">
+      <w:start w:val="1"/>
+      <w:numFmt w:val="bullet"/>
+      <w:lvlText w:val=""/>
+      <w:lvlJc w:val="left"/>
+      <w:pPr>
+        <w:ind w:left="5040" w:hanging="360"/>
+      </w:pPr>
+      <w:rPr>
+        <w:rFonts w:ascii="Symbol" w:hAnsi="Symbol" w:hint="default"/>
+      </w:rPr>
+    </w:lvl>
+    <w:lvl w:ilvl="7" w:tplc="40090003" w:tentative="1">
+      <w:start w:val="1"/>
+      <w:numFmt w:val="bullet"/>
+      <w:lvlText w:val="o"/>
+      <w:lvlJc w:val="left"/>
+      <w:pPr>
+        <w:ind w:left="5760" w:hanging="360"/>
+      </w:pPr>
+      <w:rPr>
+        <w:rFonts w:ascii="Courier New" w:hAnsi="Courier New" w:cs="Courier New" w:hint="default"/>
+      </w:rPr>
+    </w:lvl>
+    <w:lvl w:ilvl="8" w:tplc="40090005" w:tentative="1">
+      <w:start w:val="1"/>
+      <w:numFmt w:val="bullet"/>
+      <w:lvlText w:val=""/>
+      <w:lvlJc w:val="left"/>
+      <w:pPr>
+        <w:ind w:left="6480" w:hanging="360"/>
+      </w:pPr>
+      <w:rPr>
+        <w:rFonts w:ascii="Wingdings" w:hAnsi="Wingdings" w:hint="default"/>
+      </w:rPr>
+    </w:lvl>
+  </w:abstractNum>
+  <w:abstractNum w:abstractNumId="7" w15:restartNumberingAfterBreak="0">
     <w:nsid w:val="3B79623B"/>
     <w:multiLevelType w:val="hybridMultilevel"/>
     <w:tmpl w:val="900EF6DC"/>
@@ -2136,14 +3231,261 @@
       </w:rPr>
     </w:lvl>
   </w:abstractNum>
+  <w:abstractNum w:abstractNumId="8" w15:restartNumberingAfterBreak="0">
+    <w:nsid w:val="6F9B64BE"/>
+    <w:multiLevelType w:val="hybridMultilevel"/>
+    <w:tmpl w:val="34E0D4AA"/>
+    <w:lvl w:ilvl="0" w:tplc="40090001">
+      <w:start w:val="1"/>
+      <w:numFmt w:val="bullet"/>
+      <w:lvlText w:val=""/>
+      <w:lvlJc w:val="left"/>
+      <w:pPr>
+        <w:ind w:left="720" w:hanging="360"/>
+      </w:pPr>
+      <w:rPr>
+        <w:rFonts w:ascii="Symbol" w:hAnsi="Symbol" w:hint="default"/>
+      </w:rPr>
+    </w:lvl>
+    <w:lvl w:ilvl="1" w:tplc="40090003" w:tentative="1">
+      <w:start w:val="1"/>
+      <w:numFmt w:val="bullet"/>
+      <w:lvlText w:val="o"/>
+      <w:lvlJc w:val="left"/>
+      <w:pPr>
+        <w:ind w:left="1440" w:hanging="360"/>
+      </w:pPr>
+      <w:rPr>
+        <w:rFonts w:ascii="Courier New" w:hAnsi="Courier New" w:cs="Courier New" w:hint="default"/>
+      </w:rPr>
+    </w:lvl>
+    <w:lvl w:ilvl="2" w:tplc="40090005" w:tentative="1">
+      <w:start w:val="1"/>
+      <w:numFmt w:val="bullet"/>
+      <w:lvlText w:val=""/>
+      <w:lvlJc w:val="left"/>
+      <w:pPr>
+        <w:ind w:left="2160" w:hanging="360"/>
+      </w:pPr>
+      <w:rPr>
+        <w:rFonts w:ascii="Wingdings" w:hAnsi="Wingdings" w:hint="default"/>
+      </w:rPr>
+    </w:lvl>
+    <w:lvl w:ilvl="3" w:tplc="40090001" w:tentative="1">
+      <w:start w:val="1"/>
+      <w:numFmt w:val="bullet"/>
+      <w:lvlText w:val=""/>
+      <w:lvlJc w:val="left"/>
+      <w:pPr>
+        <w:ind w:left="2880" w:hanging="360"/>
+      </w:pPr>
+      <w:rPr>
+        <w:rFonts w:ascii="Symbol" w:hAnsi="Symbol" w:hint="default"/>
+      </w:rPr>
+    </w:lvl>
+    <w:lvl w:ilvl="4" w:tplc="40090003" w:tentative="1">
+      <w:start w:val="1"/>
+      <w:numFmt w:val="bullet"/>
+      <w:lvlText w:val="o"/>
+      <w:lvlJc w:val="left"/>
+      <w:pPr>
+        <w:ind w:left="3600" w:hanging="360"/>
+      </w:pPr>
+      <w:rPr>
+        <w:rFonts w:ascii="Courier New" w:hAnsi="Courier New" w:cs="Courier New" w:hint="default"/>
+      </w:rPr>
+    </w:lvl>
+    <w:lvl w:ilvl="5" w:tplc="40090005" w:tentative="1">
+      <w:start w:val="1"/>
+      <w:numFmt w:val="bullet"/>
+      <w:lvlText w:val=""/>
+      <w:lvlJc w:val="left"/>
+      <w:pPr>
+        <w:ind w:left="4320" w:hanging="360"/>
+      </w:pPr>
+      <w:rPr>
+        <w:rFonts w:ascii="Wingdings" w:hAnsi="Wingdings" w:hint="default"/>
+      </w:rPr>
+    </w:lvl>
+    <w:lvl w:ilvl="6" w:tplc="40090001" w:tentative="1">
+      <w:start w:val="1"/>
+      <w:numFmt w:val="bullet"/>
+      <w:lvlText w:val=""/>
+      <w:lvlJc w:val="left"/>
+      <w:pPr>
+        <w:ind w:left="5040" w:hanging="360"/>
+      </w:pPr>
+      <w:rPr>
+        <w:rFonts w:ascii="Symbol" w:hAnsi="Symbol" w:hint="default"/>
+      </w:rPr>
+    </w:lvl>
+    <w:lvl w:ilvl="7" w:tplc="40090003" w:tentative="1">
+      <w:start w:val="1"/>
+      <w:numFmt w:val="bullet"/>
+      <w:lvlText w:val="o"/>
+      <w:lvlJc w:val="left"/>
+      <w:pPr>
+        <w:ind w:left="5760" w:hanging="360"/>
+      </w:pPr>
+      <w:rPr>
+        <w:rFonts w:ascii="Courier New" w:hAnsi="Courier New" w:cs="Courier New" w:hint="default"/>
+      </w:rPr>
+    </w:lvl>
+    <w:lvl w:ilvl="8" w:tplc="40090005" w:tentative="1">
+      <w:start w:val="1"/>
+      <w:numFmt w:val="bullet"/>
+      <w:lvlText w:val=""/>
+      <w:lvlJc w:val="left"/>
+      <w:pPr>
+        <w:ind w:left="6480" w:hanging="360"/>
+      </w:pPr>
+      <w:rPr>
+        <w:rFonts w:ascii="Wingdings" w:hAnsi="Wingdings" w:hint="default"/>
+      </w:rPr>
+    </w:lvl>
+  </w:abstractNum>
+  <w:abstractNum w:abstractNumId="9" w15:restartNumberingAfterBreak="0">
+    <w:nsid w:val="74F81CE8"/>
+    <w:multiLevelType w:val="hybridMultilevel"/>
+    <w:tmpl w:val="39A277F4"/>
+    <w:lvl w:ilvl="0" w:tplc="40090001">
+      <w:start w:val="1"/>
+      <w:numFmt w:val="bullet"/>
+      <w:lvlText w:val=""/>
+      <w:lvlJc w:val="left"/>
+      <w:pPr>
+        <w:ind w:left="720" w:hanging="360"/>
+      </w:pPr>
+      <w:rPr>
+        <w:rFonts w:ascii="Symbol" w:hAnsi="Symbol" w:hint="default"/>
+      </w:rPr>
+    </w:lvl>
+    <w:lvl w:ilvl="1" w:tplc="40090003" w:tentative="1">
+      <w:start w:val="1"/>
+      <w:numFmt w:val="bullet"/>
+      <w:lvlText w:val="o"/>
+      <w:lvlJc w:val="left"/>
+      <w:pPr>
+        <w:ind w:left="1440" w:hanging="360"/>
+      </w:pPr>
+      <w:rPr>
+        <w:rFonts w:ascii="Courier New" w:hAnsi="Courier New" w:cs="Courier New" w:hint="default"/>
+      </w:rPr>
+    </w:lvl>
+    <w:lvl w:ilvl="2" w:tplc="40090005" w:tentative="1">
+      <w:start w:val="1"/>
+      <w:numFmt w:val="bullet"/>
+      <w:lvlText w:val=""/>
+      <w:lvlJc w:val="left"/>
+      <w:pPr>
+        <w:ind w:left="2160" w:hanging="360"/>
+      </w:pPr>
+      <w:rPr>
+        <w:rFonts w:ascii="Wingdings" w:hAnsi="Wingdings" w:hint="default"/>
+      </w:rPr>
+    </w:lvl>
+    <w:lvl w:ilvl="3" w:tplc="40090001" w:tentative="1">
+      <w:start w:val="1"/>
+      <w:numFmt w:val="bullet"/>
+      <w:lvlText w:val=""/>
+      <w:lvlJc w:val="left"/>
+      <w:pPr>
+        <w:ind w:left="2880" w:hanging="360"/>
+      </w:pPr>
+      <w:rPr>
+        <w:rFonts w:ascii="Symbol" w:hAnsi="Symbol" w:hint="default"/>
+      </w:rPr>
+    </w:lvl>
+    <w:lvl w:ilvl="4" w:tplc="40090003" w:tentative="1">
+      <w:start w:val="1"/>
+      <w:numFmt w:val="bullet"/>
+      <w:lvlText w:val="o"/>
+      <w:lvlJc w:val="left"/>
+      <w:pPr>
+        <w:ind w:left="3600" w:hanging="360"/>
+      </w:pPr>
+      <w:rPr>
+        <w:rFonts w:ascii="Courier New" w:hAnsi="Courier New" w:cs="Courier New" w:hint="default"/>
+      </w:rPr>
+    </w:lvl>
+    <w:lvl w:ilvl="5" w:tplc="40090005" w:tentative="1">
+      <w:start w:val="1"/>
+      <w:numFmt w:val="bullet"/>
+      <w:lvlText w:val=""/>
+      <w:lvlJc w:val="left"/>
+      <w:pPr>
+        <w:ind w:left="4320" w:hanging="360"/>
+      </w:pPr>
+      <w:rPr>
+        <w:rFonts w:ascii="Wingdings" w:hAnsi="Wingdings" w:hint="default"/>
+      </w:rPr>
+    </w:lvl>
+    <w:lvl w:ilvl="6" w:tplc="40090001" w:tentative="1">
+      <w:start w:val="1"/>
+      <w:numFmt w:val="bullet"/>
+      <w:lvlText w:val=""/>
+      <w:lvlJc w:val="left"/>
+      <w:pPr>
+        <w:ind w:left="5040" w:hanging="360"/>
+      </w:pPr>
+      <w:rPr>
+        <w:rFonts w:ascii="Symbol" w:hAnsi="Symbol" w:hint="default"/>
+      </w:rPr>
+    </w:lvl>
+    <w:lvl w:ilvl="7" w:tplc="40090003" w:tentative="1">
+      <w:start w:val="1"/>
+      <w:numFmt w:val="bullet"/>
+      <w:lvlText w:val="o"/>
+      <w:lvlJc w:val="left"/>
+      <w:pPr>
+        <w:ind w:left="5760" w:hanging="360"/>
+      </w:pPr>
+      <w:rPr>
+        <w:rFonts w:ascii="Courier New" w:hAnsi="Courier New" w:cs="Courier New" w:hint="default"/>
+      </w:rPr>
+    </w:lvl>
+    <w:lvl w:ilvl="8" w:tplc="40090005" w:tentative="1">
+      <w:start w:val="1"/>
+      <w:numFmt w:val="bullet"/>
+      <w:lvlText w:val=""/>
+      <w:lvlJc w:val="left"/>
+      <w:pPr>
+        <w:ind w:left="6480" w:hanging="360"/>
+      </w:pPr>
+      <w:rPr>
+        <w:rFonts w:ascii="Wingdings" w:hAnsi="Wingdings" w:hint="default"/>
+      </w:rPr>
+    </w:lvl>
+  </w:abstractNum>
   <w:num w:numId="1" w16cid:durableId="1479684145">
-    <w:abstractNumId w:val="0"/>
+    <w:abstractNumId w:val="2"/>
   </w:num>
   <w:num w:numId="2" w16cid:durableId="340201206">
+    <w:abstractNumId w:val="3"/>
+  </w:num>
+  <w:num w:numId="3" w16cid:durableId="178348476">
+    <w:abstractNumId w:val="7"/>
+  </w:num>
+  <w:num w:numId="4" w16cid:durableId="2028678115">
+    <w:abstractNumId w:val="8"/>
+  </w:num>
+  <w:num w:numId="5" w16cid:durableId="605305607">
+    <w:abstractNumId w:val="5"/>
+  </w:num>
+  <w:num w:numId="6" w16cid:durableId="471605677">
+    <w:abstractNumId w:val="4"/>
+  </w:num>
+  <w:num w:numId="7" w16cid:durableId="1222909636">
+    <w:abstractNumId w:val="9"/>
+  </w:num>
+  <w:num w:numId="8" w16cid:durableId="1830630321">
+    <w:abstractNumId w:val="6"/>
+  </w:num>
+  <w:num w:numId="9" w16cid:durableId="1796870725">
     <w:abstractNumId w:val="1"/>
   </w:num>
-  <w:num w:numId="3" w16cid:durableId="178348476">
-    <w:abstractNumId w:val="2"/>
+  <w:num w:numId="10" w16cid:durableId="480385422">
+    <w:abstractNumId w:val="0"/>
   </w:num>
 </w:numbering>
 </file>

</xml_diff>